<commit_message>
Ajuste na descricao-Ferramentas de uso
</commit_message>
<xml_diff>
--- a/Descrição do Trabalho.docx
+++ b/Descrição do Trabalho.docx
@@ -1,6 +1,6 @@
 
 <file path=word/document.xml><?xml version="1.0" encoding="utf-8"?>
-<w:document xmlns:wpc="http://schemas.microsoft.com/office/word/2010/wordprocessingCanvas" xmlns:cx="http://schemas.microsoft.com/office/drawing/2014/chartex" xmlns:cx1="http://schemas.microsoft.com/office/drawing/2015/9/8/chartex" xmlns:cx2="http://schemas.microsoft.com/office/drawing/2015/10/21/chartex" xmlns:cx3="http://schemas.microsoft.com/office/drawing/2016/5/9/chartex" xmlns:cx4="http://schemas.microsoft.com/office/drawing/2016/5/10/chartex" xmlns:cx5="http://schemas.microsoft.com/office/drawing/2016/5/11/chartex" xmlns:cx6="http://schemas.microsoft.com/office/drawing/2016/5/12/chartex" xmlns:cx7="http://schemas.microsoft.com/office/drawing/2016/5/13/chartex" xmlns:cx8="http://schemas.microsoft.com/office/drawing/2016/5/14/chartex" xmlns:mc="http://schemas.openxmlformats.org/markup-compatibility/2006" xmlns:aink="http://schemas.microsoft.com/office/drawing/2016/ink" xmlns:am3d="http://schemas.microsoft.com/office/drawing/2017/model3d" xmlns:o="urn:schemas-microsoft-com:office:office" xmlns:r="http://schemas.openxmlformats.org/officeDocument/2006/relationships" xmlns:m="http://schemas.openxmlformats.org/officeDocument/2006/math" xmlns:v="urn:schemas-microsoft-com:vml" xmlns:wp14="http://schemas.microsoft.com/office/word/2010/wordprocessingDrawing" xmlns:wp="http://schemas.openxmlformats.org/drawingml/2006/wordprocessingDrawing" xmlns:w10="urn:schemas-microsoft-com:office:word" xmlns:w="http://schemas.openxmlformats.org/wordprocessingml/2006/main" xmlns:w14="http://schemas.microsoft.com/office/word/2010/wordml" xmlns:w15="http://schemas.microsoft.com/office/word/2012/wordml" xmlns:w16cex="http://schemas.microsoft.com/office/word/2018/wordml/cex" xmlns:w16cid="http://schemas.microsoft.com/office/word/2016/wordml/cid" xmlns:w16="http://schemas.microsoft.com/office/word/2018/wordml" xmlns:w16se="http://schemas.microsoft.com/office/word/2015/wordml/symex" xmlns:wpg="http://schemas.microsoft.com/office/word/2010/wordprocessingGroup" xmlns:wpi="http://schemas.microsoft.com/office/word/2010/wordprocessingInk" xmlns:wne="http://schemas.microsoft.com/office/word/2006/wordml" xmlns:wps="http://schemas.microsoft.com/office/word/2010/wordprocessingShape" mc:Ignorable="w14 w15 w16se w16cid w16 w16cex wp14">
+<w:document xmlns:wpc="http://schemas.microsoft.com/office/word/2010/wordprocessingCanvas" xmlns:cx="http://schemas.microsoft.com/office/drawing/2014/chartex" xmlns:cx1="http://schemas.microsoft.com/office/drawing/2015/9/8/chartex" xmlns:cx2="http://schemas.microsoft.com/office/drawing/2015/10/21/chartex" xmlns:cx3="http://schemas.microsoft.com/office/drawing/2016/5/9/chartex" xmlns:cx4="http://schemas.microsoft.com/office/drawing/2016/5/10/chartex" xmlns:cx5="http://schemas.microsoft.com/office/drawing/2016/5/11/chartex" xmlns:cx6="http://schemas.microsoft.com/office/drawing/2016/5/12/chartex" xmlns:cx7="http://schemas.microsoft.com/office/drawing/2016/5/13/chartex" xmlns:cx8="http://schemas.microsoft.com/office/drawing/2016/5/14/chartex" xmlns:mc="http://schemas.openxmlformats.org/markup-compatibility/2006" xmlns:aink="http://schemas.microsoft.com/office/drawing/2016/ink" xmlns:am3d="http://schemas.microsoft.com/office/drawing/2017/model3d" xmlns:o="urn:schemas-microsoft-com:office:office" xmlns:r="http://schemas.openxmlformats.org/officeDocument/2006/relationships" xmlns:m="http://schemas.openxmlformats.org/officeDocument/2006/math" xmlns:v="urn:schemas-microsoft-com:vml" xmlns:wp14="http://schemas.microsoft.com/office/word/2010/wordprocessingDrawing" xmlns:wp="http://schemas.openxmlformats.org/drawingml/2006/wordprocessingDrawing" xmlns:w10="urn:schemas-microsoft-com:office:word" xmlns:w="http://schemas.openxmlformats.org/wordprocessingml/2006/main" xmlns:w14="http://schemas.microsoft.com/office/word/2010/wordml" xmlns:w15="http://schemas.microsoft.com/office/word/2012/wordml" xmlns:w16cex="http://schemas.microsoft.com/office/word/2018/wordml/cex" xmlns:w16cid="http://schemas.microsoft.com/office/word/2016/wordml/cid" xmlns:w16="http://schemas.microsoft.com/office/word/2018/wordml" xmlns:w16sdtdh="http://schemas.microsoft.com/office/word/2020/wordml/sdtdatahash" xmlns:w16se="http://schemas.microsoft.com/office/word/2015/wordml/symex" xmlns:wpg="http://schemas.microsoft.com/office/word/2010/wordprocessingGroup" xmlns:wpi="http://schemas.microsoft.com/office/word/2010/wordprocessingInk" xmlns:wne="http://schemas.microsoft.com/office/word/2006/wordml" xmlns:wps="http://schemas.microsoft.com/office/word/2010/wordprocessingShape" mc:Ignorable="w14 w15 w16se w16cid w16 w16cex w16sdtdh wp14">
   <w:body>
     <w:p>
       <w:pPr>
@@ -431,6 +431,13 @@
     </w:p>
     <w:sdt>
       <w:sdtPr>
+        <w:rPr>
+          <w:rFonts w:asciiTheme="minorHAnsi" w:eastAsiaTheme="minorHAnsi" w:hAnsiTheme="minorHAnsi" w:cstheme="minorBidi"/>
+          <w:color w:val="auto"/>
+          <w:sz w:val="22"/>
+          <w:szCs w:val="22"/>
+          <w:lang w:val="pt-PT"/>
+        </w:rPr>
         <w:id w:val="-1113434144"/>
         <w:docPartObj>
           <w:docPartGallery w:val="Table of Contents"/>
@@ -439,14 +446,9 @@
       </w:sdtPr>
       <w:sdtEndPr>
         <w:rPr>
-          <w:rFonts w:asciiTheme="minorHAnsi" w:eastAsiaTheme="minorHAnsi" w:hAnsiTheme="minorHAnsi" w:cstheme="minorBidi"/>
           <w:b/>
           <w:bCs/>
           <w:noProof/>
-          <w:color w:val="auto"/>
-          <w:sz w:val="22"/>
-          <w:szCs w:val="22"/>
-          <w:lang w:val="pt-PT"/>
         </w:rPr>
       </w:sdtEndPr>
       <w:sdtContent>
@@ -732,7 +734,7 @@
                 <w:noProof/>
                 <w:webHidden/>
               </w:rPr>
-              <w:t>3</w:t>
+              <w:t>4</w:t>
             </w:r>
             <w:r>
               <w:rPr>
@@ -1160,183 +1162,188 @@
       <w:bookmarkEnd w:id="1"/>
     </w:p>
     <w:p/>
-    <w:p>
-      <w:pPr>
-        <w:spacing w:line="360" w:lineRule="auto"/>
-        <w:jc w:val="both"/>
-        <w:rPr>
-          <w:rFonts w:ascii="Times New Roman" w:hAnsi="Times New Roman" w:cs="Times New Roman"/>
-          <w:sz w:val="24"/>
-          <w:szCs w:val="24"/>
-        </w:rPr>
-      </w:pPr>
-      <w:r>
-        <w:rPr>
-          <w:rFonts w:ascii="Times New Roman" w:hAnsi="Times New Roman" w:cs="Times New Roman"/>
-          <w:sz w:val="24"/>
-          <w:szCs w:val="24"/>
-        </w:rPr>
-        <w:t>Temos como</w:t>
-      </w:r>
-      <w:r>
-        <w:rPr>
-          <w:rFonts w:ascii="Times New Roman" w:hAnsi="Times New Roman" w:cs="Times New Roman"/>
-          <w:sz w:val="24"/>
-          <w:szCs w:val="24"/>
-        </w:rPr>
-        <w:t xml:space="preserve"> a linguagem de programação usada </w:t>
-      </w:r>
-      <w:r>
-        <w:rPr>
-          <w:rFonts w:ascii="Times New Roman" w:hAnsi="Times New Roman" w:cs="Times New Roman"/>
-          <w:b/>
-          <w:bCs/>
-          <w:sz w:val="24"/>
-          <w:szCs w:val="24"/>
-        </w:rPr>
-        <w:t>Java</w:t>
-      </w:r>
-      <w:r>
-        <w:rPr>
-          <w:rFonts w:ascii="Times New Roman" w:hAnsi="Times New Roman" w:cs="Times New Roman"/>
-          <w:sz w:val="24"/>
-          <w:szCs w:val="24"/>
-        </w:rPr>
-        <w:t>. As versões usadas são a</w:t>
-      </w:r>
-      <w:r>
-        <w:rPr>
-          <w:rFonts w:ascii="Times New Roman" w:hAnsi="Times New Roman" w:cs="Times New Roman"/>
-          <w:sz w:val="24"/>
-          <w:szCs w:val="24"/>
-        </w:rPr>
-        <w:t xml:space="preserve"> versão 8</w:t>
-      </w:r>
-      <w:r>
-        <w:rPr>
-          <w:rFonts w:ascii="Times New Roman" w:hAnsi="Times New Roman" w:cs="Times New Roman"/>
-          <w:sz w:val="24"/>
-          <w:szCs w:val="24"/>
-        </w:rPr>
-        <w:t xml:space="preserve"> e versão 11,</w:t>
-      </w:r>
-      <w:r>
-        <w:rPr>
-          <w:rFonts w:ascii="Times New Roman" w:hAnsi="Times New Roman" w:cs="Times New Roman"/>
-          <w:sz w:val="24"/>
-          <w:szCs w:val="24"/>
-        </w:rPr>
-        <w:t xml:space="preserve"> isto </w:t>
-      </w:r>
-      <w:r>
-        <w:rPr>
-          <w:rFonts w:ascii="Times New Roman" w:hAnsi="Times New Roman" w:cs="Times New Roman"/>
-          <w:sz w:val="24"/>
-          <w:szCs w:val="24"/>
-        </w:rPr>
-        <w:t>por</w:t>
-      </w:r>
-      <w:r>
-        <w:rPr>
-          <w:rFonts w:ascii="Times New Roman" w:hAnsi="Times New Roman" w:cs="Times New Roman"/>
-          <w:sz w:val="24"/>
-          <w:szCs w:val="24"/>
-        </w:rPr>
-        <w:t>que integrantes do gr</w:t>
-      </w:r>
-      <w:r>
-        <w:rPr>
-          <w:rFonts w:ascii="Times New Roman" w:hAnsi="Times New Roman" w:cs="Times New Roman"/>
-          <w:sz w:val="24"/>
-          <w:szCs w:val="24"/>
-        </w:rPr>
-        <w:t>upo detém</w:t>
-      </w:r>
-      <w:r>
-        <w:rPr>
-          <w:rFonts w:ascii="Times New Roman" w:hAnsi="Times New Roman" w:cs="Times New Roman"/>
-          <w:sz w:val="24"/>
-          <w:szCs w:val="24"/>
-        </w:rPr>
-        <w:t xml:space="preserve"> </w:t>
-      </w:r>
-      <w:r>
-        <w:rPr>
-          <w:rFonts w:ascii="Times New Roman" w:hAnsi="Times New Roman" w:cs="Times New Roman"/>
-          <w:sz w:val="24"/>
-          <w:szCs w:val="24"/>
-        </w:rPr>
-        <w:t>versões</w:t>
-      </w:r>
-      <w:r>
-        <w:rPr>
-          <w:rFonts w:ascii="Times New Roman" w:hAnsi="Times New Roman" w:cs="Times New Roman"/>
-          <w:sz w:val="24"/>
-          <w:szCs w:val="24"/>
-        </w:rPr>
-        <w:t xml:space="preserve"> distintas do JDK. </w:t>
-      </w:r>
-      <w:r>
-        <w:rPr>
-          <w:rFonts w:ascii="Times New Roman" w:hAnsi="Times New Roman" w:cs="Times New Roman"/>
-          <w:sz w:val="24"/>
-          <w:szCs w:val="24"/>
-        </w:rPr>
-        <w:t xml:space="preserve">O ambiente de densenvolvimento integrado </w:t>
-      </w:r>
-      <w:r>
-        <w:rPr>
-          <w:rFonts w:ascii="Times New Roman" w:hAnsi="Times New Roman" w:cs="Times New Roman"/>
-          <w:sz w:val="24"/>
-          <w:szCs w:val="24"/>
-        </w:rPr>
-        <w:t xml:space="preserve">utilizado é o </w:t>
-      </w:r>
-      <w:r>
-        <w:rPr>
-          <w:rFonts w:ascii="Times New Roman" w:hAnsi="Times New Roman" w:cs="Times New Roman"/>
-          <w:b/>
-          <w:bCs/>
-          <w:sz w:val="24"/>
-          <w:szCs w:val="24"/>
-        </w:rPr>
-        <w:t>Netbeans</w:t>
-      </w:r>
-      <w:r>
-        <w:rPr>
-          <w:rFonts w:ascii="Times New Roman" w:hAnsi="Times New Roman" w:cs="Times New Roman"/>
-          <w:sz w:val="24"/>
-          <w:szCs w:val="24"/>
-        </w:rPr>
-        <w:t xml:space="preserve"> na versão </w:t>
-      </w:r>
-      <w:r>
-        <w:rPr>
-          <w:rFonts w:ascii="Times New Roman" w:hAnsi="Times New Roman" w:cs="Times New Roman"/>
-          <w:sz w:val="24"/>
-          <w:szCs w:val="24"/>
-        </w:rPr>
-        <w:t xml:space="preserve">8.2 e </w:t>
-      </w:r>
-      <w:r>
-        <w:rPr>
-          <w:rFonts w:ascii="Times New Roman" w:hAnsi="Times New Roman" w:cs="Times New Roman"/>
-          <w:b/>
-          <w:bCs/>
-          <w:sz w:val="24"/>
-          <w:szCs w:val="24"/>
-        </w:rPr>
-        <w:t>Apache Netbeans</w:t>
-      </w:r>
-      <w:r>
-        <w:rPr>
-          <w:rFonts w:ascii="Times New Roman" w:hAnsi="Times New Roman" w:cs="Times New Roman"/>
-          <w:sz w:val="24"/>
-          <w:szCs w:val="24"/>
-        </w:rPr>
-        <w:t xml:space="preserve"> versão 12.0.</w:t>
-      </w:r>
-    </w:p>
+    <w:tbl>
+      <w:tblPr>
+        <w:tblStyle w:val="TableGridLight"/>
+        <w:tblW w:w="0" w:type="auto"/>
+        <w:tblLook w:val="04A0" w:firstRow="1" w:lastRow="0" w:firstColumn="1" w:lastColumn="0" w:noHBand="0" w:noVBand="1"/>
+      </w:tblPr>
+      <w:tblGrid>
+        <w:gridCol w:w="2435"/>
+        <w:gridCol w:w="2435"/>
+      </w:tblGrid>
+      <w:tr>
+        <w:trPr>
+          <w:trHeight w:val="520"/>
+        </w:trPr>
+        <w:tc>
+          <w:tcPr>
+            <w:tcW w:w="2435" w:type="dxa"/>
+            <w:vAlign w:val="center"/>
+          </w:tcPr>
+          <w:p>
+            <w:pPr>
+              <w:spacing w:line="360" w:lineRule="auto"/>
+              <w:rPr>
+                <w:rFonts w:ascii="Times New Roman" w:hAnsi="Times New Roman" w:cs="Times New Roman"/>
+                <w:b/>
+                <w:bCs/>
+                <w:sz w:val="24"/>
+                <w:szCs w:val="24"/>
+              </w:rPr>
+            </w:pPr>
+            <w:r>
+              <w:rPr>
+                <w:rFonts w:ascii="Times New Roman" w:hAnsi="Times New Roman" w:cs="Times New Roman"/>
+                <w:b/>
+                <w:bCs/>
+                <w:sz w:val="24"/>
+                <w:szCs w:val="24"/>
+              </w:rPr>
+              <w:t>Linguagem</w:t>
+            </w:r>
+          </w:p>
+        </w:tc>
+        <w:tc>
+          <w:tcPr>
+            <w:tcW w:w="2435" w:type="dxa"/>
+            <w:vAlign w:val="center"/>
+          </w:tcPr>
+          <w:p>
+            <w:pPr>
+              <w:spacing w:line="360" w:lineRule="auto"/>
+              <w:rPr>
+                <w:rFonts w:ascii="Times New Roman" w:hAnsi="Times New Roman" w:cs="Times New Roman"/>
+                <w:sz w:val="24"/>
+                <w:szCs w:val="24"/>
+              </w:rPr>
+            </w:pPr>
+            <w:r>
+              <w:rPr>
+                <w:rFonts w:ascii="Times New Roman" w:hAnsi="Times New Roman" w:cs="Times New Roman"/>
+                <w:sz w:val="24"/>
+                <w:szCs w:val="24"/>
+              </w:rPr>
+              <w:t>Java</w:t>
+            </w:r>
+          </w:p>
+        </w:tc>
+      </w:tr>
+      <w:tr>
+        <w:trPr>
+          <w:trHeight w:val="539"/>
+        </w:trPr>
+        <w:tc>
+          <w:tcPr>
+            <w:tcW w:w="2435" w:type="dxa"/>
+            <w:vAlign w:val="center"/>
+          </w:tcPr>
+          <w:p>
+            <w:pPr>
+              <w:spacing w:line="360" w:lineRule="auto"/>
+              <w:rPr>
+                <w:rFonts w:ascii="Times New Roman" w:hAnsi="Times New Roman" w:cs="Times New Roman"/>
+                <w:b/>
+                <w:bCs/>
+                <w:sz w:val="24"/>
+                <w:szCs w:val="24"/>
+              </w:rPr>
+            </w:pPr>
+            <w:r>
+              <w:rPr>
+                <w:rFonts w:ascii="Times New Roman" w:hAnsi="Times New Roman" w:cs="Times New Roman"/>
+                <w:b/>
+                <w:bCs/>
+                <w:sz w:val="24"/>
+                <w:szCs w:val="24"/>
+              </w:rPr>
+              <w:t>Versão</w:t>
+            </w:r>
+          </w:p>
+        </w:tc>
+        <w:tc>
+          <w:tcPr>
+            <w:tcW w:w="2435" w:type="dxa"/>
+            <w:vAlign w:val="center"/>
+          </w:tcPr>
+          <w:p>
+            <w:pPr>
+              <w:spacing w:line="360" w:lineRule="auto"/>
+              <w:rPr>
+                <w:rFonts w:ascii="Times New Roman" w:hAnsi="Times New Roman" w:cs="Times New Roman"/>
+                <w:sz w:val="24"/>
+                <w:szCs w:val="24"/>
+              </w:rPr>
+            </w:pPr>
+            <w:r>
+              <w:rPr>
+                <w:rFonts w:ascii="Times New Roman" w:hAnsi="Times New Roman" w:cs="Times New Roman"/>
+                <w:sz w:val="24"/>
+                <w:szCs w:val="24"/>
+              </w:rPr>
+              <w:t>11</w:t>
+            </w:r>
+          </w:p>
+        </w:tc>
+      </w:tr>
+      <w:tr>
+        <w:trPr>
+          <w:trHeight w:val="501"/>
+        </w:trPr>
+        <w:tc>
+          <w:tcPr>
+            <w:tcW w:w="2435" w:type="dxa"/>
+            <w:vAlign w:val="center"/>
+          </w:tcPr>
+          <w:p>
+            <w:pPr>
+              <w:spacing w:line="360" w:lineRule="auto"/>
+              <w:rPr>
+                <w:rFonts w:ascii="Times New Roman" w:hAnsi="Times New Roman" w:cs="Times New Roman"/>
+                <w:b/>
+                <w:bCs/>
+                <w:sz w:val="24"/>
+                <w:szCs w:val="24"/>
+              </w:rPr>
+            </w:pPr>
+            <w:r>
+              <w:rPr>
+                <w:rFonts w:ascii="Times New Roman" w:hAnsi="Times New Roman" w:cs="Times New Roman"/>
+                <w:b/>
+                <w:bCs/>
+                <w:sz w:val="24"/>
+                <w:szCs w:val="24"/>
+              </w:rPr>
+              <w:t>IDE</w:t>
+            </w:r>
+          </w:p>
+        </w:tc>
+        <w:tc>
+          <w:tcPr>
+            <w:tcW w:w="2435" w:type="dxa"/>
+            <w:vAlign w:val="center"/>
+          </w:tcPr>
+          <w:p>
+            <w:pPr>
+              <w:spacing w:line="360" w:lineRule="auto"/>
+              <w:rPr>
+                <w:rFonts w:ascii="Times New Roman" w:hAnsi="Times New Roman" w:cs="Times New Roman"/>
+                <w:sz w:val="24"/>
+                <w:szCs w:val="24"/>
+              </w:rPr>
+            </w:pPr>
+            <w:r>
+              <w:rPr>
+                <w:rFonts w:ascii="Times New Roman" w:hAnsi="Times New Roman" w:cs="Times New Roman"/>
+                <w:sz w:val="24"/>
+                <w:szCs w:val="24"/>
+              </w:rPr>
+              <w:t>Apache Netbeans 12.0</w:t>
+            </w:r>
+          </w:p>
+        </w:tc>
+      </w:tr>
+    </w:tbl>
     <w:p>
       <w:pPr>
         <w:spacing w:line="360" w:lineRule="auto"/>
@@ -1392,9 +1399,8 @@
     </w:p>
     <w:tbl>
       <w:tblPr>
-        <w:tblStyle w:val="TableGrid"/>
+        <w:tblStyle w:val="TableGridLight"/>
         <w:tblW w:w="9404" w:type="dxa"/>
-        <w:jc w:val="center"/>
         <w:tblLook w:val="04A0" w:firstRow="1" w:lastRow="0" w:firstColumn="1" w:lastColumn="0" w:noHBand="0" w:noVBand="1"/>
       </w:tblPr>
       <w:tblGrid>
@@ -1404,8 +1410,7 @@
       </w:tblGrid>
       <w:tr>
         <w:trPr>
-          <w:trHeight w:val="266"/>
-          <w:jc w:val="center"/>
+          <w:trHeight w:val="432"/>
         </w:trPr>
         <w:tc>
           <w:tcPr>
@@ -1492,8 +1497,7 @@
       </w:tr>
       <w:tr>
         <w:trPr>
-          <w:trHeight w:val="280"/>
-          <w:jc w:val="center"/>
+          <w:trHeight w:val="432"/>
         </w:trPr>
         <w:tc>
           <w:tcPr>
@@ -1561,8 +1565,7 @@
       </w:tr>
       <w:tr>
         <w:trPr>
-          <w:trHeight w:val="280"/>
-          <w:jc w:val="center"/>
+          <w:trHeight w:val="432"/>
         </w:trPr>
         <w:tc>
           <w:tcPr>
@@ -1622,8 +1625,7 @@
       </w:tr>
       <w:tr>
         <w:trPr>
-          <w:trHeight w:val="280"/>
-          <w:jc w:val="center"/>
+          <w:trHeight w:val="432"/>
         </w:trPr>
         <w:tc>
           <w:tcPr>
@@ -1690,8 +1692,7 @@
       </w:tr>
       <w:tr>
         <w:trPr>
-          <w:trHeight w:val="280"/>
-          <w:jc w:val="center"/>
+          <w:trHeight w:val="432"/>
         </w:trPr>
         <w:tc>
           <w:tcPr>
@@ -1759,8 +1760,7 @@
       </w:tr>
       <w:tr>
         <w:trPr>
-          <w:trHeight w:val="280"/>
-          <w:jc w:val="center"/>
+          <w:trHeight w:val="432"/>
         </w:trPr>
         <w:tc>
           <w:tcPr>
@@ -1820,8 +1820,7 @@
       </w:tr>
       <w:tr>
         <w:trPr>
-          <w:trHeight w:val="280"/>
-          <w:jc w:val="center"/>
+          <w:trHeight w:val="432"/>
         </w:trPr>
         <w:tc>
           <w:tcPr>
@@ -1889,8 +1888,7 @@
       </w:tr>
       <w:tr>
         <w:trPr>
-          <w:trHeight w:val="280"/>
-          <w:jc w:val="center"/>
+          <w:trHeight w:val="432"/>
         </w:trPr>
         <w:tc>
           <w:tcPr>
@@ -1950,8 +1948,7 @@
       </w:tr>
       <w:tr>
         <w:trPr>
-          <w:trHeight w:val="280"/>
-          <w:jc w:val="center"/>
+          <w:trHeight w:val="432"/>
         </w:trPr>
         <w:tc>
           <w:tcPr>
@@ -2018,8 +2015,7 @@
       </w:tr>
       <w:tr>
         <w:trPr>
-          <w:trHeight w:val="280"/>
-          <w:jc w:val="center"/>
+          <w:trHeight w:val="432"/>
         </w:trPr>
         <w:tc>
           <w:tcPr>
@@ -2105,6 +2101,24 @@
     </w:p>
     <w:p>
       <w:pPr>
+        <w:rPr>
+          <w:rFonts w:ascii="Times New Roman" w:hAnsi="Times New Roman" w:cs="Times New Roman"/>
+          <w:sz w:val="24"/>
+          <w:szCs w:val="24"/>
+        </w:rPr>
+      </w:pPr>
+    </w:p>
+    <w:p>
+      <w:pPr>
+        <w:rPr>
+          <w:rFonts w:ascii="Times New Roman" w:hAnsi="Times New Roman" w:cs="Times New Roman"/>
+          <w:sz w:val="24"/>
+          <w:szCs w:val="24"/>
+        </w:rPr>
+      </w:pPr>
+    </w:p>
+    <w:p>
+      <w:pPr>
         <w:pStyle w:val="Heading2"/>
         <w:spacing w:line="360" w:lineRule="auto"/>
         <w:rPr>
@@ -2116,6 +2130,7 @@
         <w:rPr>
           <w:rFonts w:ascii="Times New Roman" w:hAnsi="Times New Roman" w:cs="Times New Roman"/>
         </w:rPr>
+        <w:lastRenderedPageBreak/>
         <w:t>Sobre o Funcionamento</w:t>
       </w:r>
       <w:bookmarkEnd w:id="3"/>
@@ -2296,7 +2311,6 @@
           <w:sz w:val="24"/>
           <w:szCs w:val="24"/>
         </w:rPr>
-        <w:lastRenderedPageBreak/>
         <w:t>Em paralelo</w:t>
       </w:r>
       <w:r>
@@ -4243,6 +4257,7 @@
           <w:sz w:val="24"/>
           <w:szCs w:val="24"/>
         </w:rPr>
+        <w:lastRenderedPageBreak/>
         <w:tab/>
       </w:r>
       <w:r>
@@ -4347,7 +4362,6 @@
           <w:bCs/>
           <w:noProof/>
         </w:rPr>
-        <w:lastRenderedPageBreak/>
         <mc:AlternateContent>
           <mc:Choice Requires="wps">
             <w:drawing>
@@ -6303,10 +6317,10 @@
             <v:path o:extrusionok="f" gradientshapeok="t" o:connecttype="rect"/>
             <o:lock v:ext="edit" aspectratio="t"/>
           </v:shapetype>
-          <v:shape id="_x0000_i1041" type="#_x0000_t75" style="width:77pt;height:49.9pt" o:ole="">
+          <v:shape id="_x0000_i1025" type="#_x0000_t75" style="width:77.25pt;height:50.25pt" o:ole="">
             <v:imagedata r:id="rId8" o:title=""/>
           </v:shape>
-          <o:OLEObject Type="Embed" ProgID="Package" ShapeID="_x0000_i1041" DrawAspect="Icon" ObjectID="_1689026540" r:id="rId9"/>
+          <o:OLEObject Type="Embed" ProgID="Package" ShapeID="_x0000_i1025" DrawAspect="Icon" ObjectID="_1689049976" r:id="rId9"/>
         </w:object>
       </w:r>
       <w:r>
@@ -6357,11 +6371,11 @@
           <w:sz w:val="24"/>
           <w:szCs w:val="24"/>
         </w:rPr>
-        <w:object w:dxaOrig="1543" w:dyaOrig="991" w14:anchorId="624C6FC4">
-          <v:shape id="_x0000_i1039" type="#_x0000_t75" style="width:77pt;height:49.9pt" o:ole="">
+        <w:object w:dxaOrig="1469" w:dyaOrig="941" w14:anchorId="624C6FC4">
+          <v:shape id="_x0000_i1028" type="#_x0000_t75" style="width:73.5pt;height:47.25pt" o:ole="">
             <v:imagedata r:id="rId10" o:title=""/>
           </v:shape>
-          <o:OLEObject Type="Embed" ProgID="Package" ShapeID="_x0000_i1039" DrawAspect="Icon" ObjectID="_1689026541" r:id="rId11"/>
+          <o:OLEObject Type="Embed" ProgID="Package" ShapeID="_x0000_i1028" DrawAspect="Icon" ObjectID="_1689049977" r:id="rId11"/>
         </w:object>
       </w:r>
       <w:r>
@@ -6413,7 +6427,6 @@
         <w:rPr>
           <w:rFonts w:ascii="Times New Roman" w:hAnsi="Times New Roman" w:cs="Times New Roman"/>
         </w:rPr>
-        <w:lastRenderedPageBreak/>
         <w:t>Fluxograma</w:t>
       </w:r>
       <w:bookmarkEnd w:id="7"/>
@@ -7499,10 +7512,7 @@
                               <w:jc w:val="center"/>
                             </w:pPr>
                             <w:r>
-                              <w:t xml:space="preserve">Quebra </w:t>
-                            </w:r>
-                            <w:r>
-                              <w:t>de Lexemas</w:t>
+                              <w:t>Quebra de Lexemas</w:t>
                             </w:r>
                           </w:p>
                         </w:txbxContent>
@@ -7539,10 +7549,7 @@
                         <w:jc w:val="center"/>
                       </w:pPr>
                       <w:r>
-                        <w:t xml:space="preserve">Quebra </w:t>
-                      </w:r>
-                      <w:r>
-                        <w:t>de Lexemas</w:t>
+                        <w:t>Quebra de Lexemas</w:t>
                       </w:r>
                     </w:p>
                   </w:txbxContent>
@@ -8260,10 +8267,7 @@
                               <w:t>Composicao</w:t>
                             </w:r>
                             <w:r>
-                              <w:t xml:space="preserve"> </w:t>
-                            </w:r>
-                            <w:r>
-                              <w:t>do Lexema</w:t>
+                              <w:t xml:space="preserve"> do Lexema</w:t>
                             </w:r>
                           </w:p>
                         </w:txbxContent>
@@ -8299,10 +8303,7 @@
                         <w:t>Composicao</w:t>
                       </w:r>
                       <w:r>
-                        <w:t xml:space="preserve"> </w:t>
-                      </w:r>
-                      <w:r>
-                        <w:t>do Lexema</w:t>
+                        <w:t xml:space="preserve"> do Lexema</w:t>
                       </w:r>
                     </w:p>
                   </w:txbxContent>
@@ -8577,10 +8578,7 @@
                               <w:jc w:val="center"/>
                             </w:pPr>
                             <w:r>
-                              <w:t xml:space="preserve">Armazenamento </w:t>
-                            </w:r>
-                            <w:r>
-                              <w:t>do codigo num ficheiro .TXT</w:t>
+                              <w:t>Armazenamento do codigo num ficheiro .TXT</w:t>
                             </w:r>
                           </w:p>
                         </w:txbxContent>
@@ -8613,10 +8611,7 @@
                         <w:jc w:val="center"/>
                       </w:pPr>
                       <w:r>
-                        <w:t xml:space="preserve">Armazenamento </w:t>
-                      </w:r>
-                      <w:r>
-                        <w:t>do codigo num ficheiro .TXT</w:t>
+                        <w:t>Armazenamento do codigo num ficheiro .TXT</w:t>
                       </w:r>
                     </w:p>
                   </w:txbxContent>
@@ -8685,10 +8680,7 @@
                               <w:jc w:val="center"/>
                             </w:pPr>
                             <w:r>
-                              <w:t xml:space="preserve">Entrada </w:t>
-                            </w:r>
-                            <w:r>
-                              <w:t>de dados</w:t>
+                              <w:t>Entrada de dados</w:t>
                             </w:r>
                           </w:p>
                         </w:txbxContent>
@@ -8725,10 +8717,7 @@
                         <w:jc w:val="center"/>
                       </w:pPr>
                       <w:r>
-                        <w:t xml:space="preserve">Entrada </w:t>
-                      </w:r>
-                      <w:r>
-                        <w:t>de dados</w:t>
+                        <w:t>Entrada de dados</w:t>
                       </w:r>
                     </w:p>
                   </w:txbxContent>
@@ -10261,7 +10250,7 @@
 </file>
 
 <file path=word/endnotes.xml><?xml version="1.0" encoding="utf-8"?>
-<w:endnotes xmlns:wpc="http://schemas.microsoft.com/office/word/2010/wordprocessingCanvas" xmlns:cx="http://schemas.microsoft.com/office/drawing/2014/chartex" xmlns:cx1="http://schemas.microsoft.com/office/drawing/2015/9/8/chartex" xmlns:cx2="http://schemas.microsoft.com/office/drawing/2015/10/21/chartex" xmlns:cx3="http://schemas.microsoft.com/office/drawing/2016/5/9/chartex" xmlns:cx4="http://schemas.microsoft.com/office/drawing/2016/5/10/chartex" xmlns:cx5="http://schemas.microsoft.com/office/drawing/2016/5/11/chartex" xmlns:cx6="http://schemas.microsoft.com/office/drawing/2016/5/12/chartex" xmlns:cx7="http://schemas.microsoft.com/office/drawing/2016/5/13/chartex" xmlns:cx8="http://schemas.microsoft.com/office/drawing/2016/5/14/chartex" xmlns:mc="http://schemas.openxmlformats.org/markup-compatibility/2006" xmlns:aink="http://schemas.microsoft.com/office/drawing/2016/ink" xmlns:am3d="http://schemas.microsoft.com/office/drawing/2017/model3d" xmlns:o="urn:schemas-microsoft-com:office:office" xmlns:r="http://schemas.openxmlformats.org/officeDocument/2006/relationships" xmlns:m="http://schemas.openxmlformats.org/officeDocument/2006/math" xmlns:v="urn:schemas-microsoft-com:vml" xmlns:wp14="http://schemas.microsoft.com/office/word/2010/wordprocessingDrawing" xmlns:wp="http://schemas.openxmlformats.org/drawingml/2006/wordprocessingDrawing" xmlns:w10="urn:schemas-microsoft-com:office:word" xmlns:w="http://schemas.openxmlformats.org/wordprocessingml/2006/main" xmlns:w14="http://schemas.microsoft.com/office/word/2010/wordml" xmlns:w15="http://schemas.microsoft.com/office/word/2012/wordml" xmlns:w16cex="http://schemas.microsoft.com/office/word/2018/wordml/cex" xmlns:w16cid="http://schemas.microsoft.com/office/word/2016/wordml/cid" xmlns:w16="http://schemas.microsoft.com/office/word/2018/wordml" xmlns:w16se="http://schemas.microsoft.com/office/word/2015/wordml/symex" xmlns:wpg="http://schemas.microsoft.com/office/word/2010/wordprocessingGroup" xmlns:wpi="http://schemas.microsoft.com/office/word/2010/wordprocessingInk" xmlns:wne="http://schemas.microsoft.com/office/word/2006/wordml" xmlns:wps="http://schemas.microsoft.com/office/word/2010/wordprocessingShape" mc:Ignorable="w14 w15 w16se w16cid w16 w16cex wp14">
+<w:endnotes xmlns:wpc="http://schemas.microsoft.com/office/word/2010/wordprocessingCanvas" xmlns:cx="http://schemas.microsoft.com/office/drawing/2014/chartex" xmlns:cx1="http://schemas.microsoft.com/office/drawing/2015/9/8/chartex" xmlns:cx2="http://schemas.microsoft.com/office/drawing/2015/10/21/chartex" xmlns:cx3="http://schemas.microsoft.com/office/drawing/2016/5/9/chartex" xmlns:cx4="http://schemas.microsoft.com/office/drawing/2016/5/10/chartex" xmlns:cx5="http://schemas.microsoft.com/office/drawing/2016/5/11/chartex" xmlns:cx6="http://schemas.microsoft.com/office/drawing/2016/5/12/chartex" xmlns:cx7="http://schemas.microsoft.com/office/drawing/2016/5/13/chartex" xmlns:cx8="http://schemas.microsoft.com/office/drawing/2016/5/14/chartex" xmlns:mc="http://schemas.openxmlformats.org/markup-compatibility/2006" xmlns:aink="http://schemas.microsoft.com/office/drawing/2016/ink" xmlns:am3d="http://schemas.microsoft.com/office/drawing/2017/model3d" xmlns:o="urn:schemas-microsoft-com:office:office" xmlns:r="http://schemas.openxmlformats.org/officeDocument/2006/relationships" xmlns:m="http://schemas.openxmlformats.org/officeDocument/2006/math" xmlns:v="urn:schemas-microsoft-com:vml" xmlns:wp14="http://schemas.microsoft.com/office/word/2010/wordprocessingDrawing" xmlns:wp="http://schemas.openxmlformats.org/drawingml/2006/wordprocessingDrawing" xmlns:w10="urn:schemas-microsoft-com:office:word" xmlns:w="http://schemas.openxmlformats.org/wordprocessingml/2006/main" xmlns:w14="http://schemas.microsoft.com/office/word/2010/wordml" xmlns:w15="http://schemas.microsoft.com/office/word/2012/wordml" xmlns:w16cex="http://schemas.microsoft.com/office/word/2018/wordml/cex" xmlns:w16cid="http://schemas.microsoft.com/office/word/2016/wordml/cid" xmlns:w16="http://schemas.microsoft.com/office/word/2018/wordml" xmlns:w16sdtdh="http://schemas.microsoft.com/office/word/2020/wordml/sdtdatahash" xmlns:w16se="http://schemas.microsoft.com/office/word/2015/wordml/symex" xmlns:wpg="http://schemas.microsoft.com/office/word/2010/wordprocessingGroup" xmlns:wpi="http://schemas.microsoft.com/office/word/2010/wordprocessingInk" xmlns:wne="http://schemas.microsoft.com/office/word/2006/wordml" xmlns:wps="http://schemas.microsoft.com/office/word/2010/wordprocessingShape" mc:Ignorable="w14 w15 w16se w16cid w16 w16cex w16sdtdh wp14">
   <w:endnote w:type="separator" w:id="-1">
     <w:p>
       <w:pPr>
@@ -10286,7 +10275,7 @@
 </file>
 
 <file path=word/footnotes.xml><?xml version="1.0" encoding="utf-8"?>
-<w:footnotes xmlns:wpc="http://schemas.microsoft.com/office/word/2010/wordprocessingCanvas" xmlns:cx="http://schemas.microsoft.com/office/drawing/2014/chartex" xmlns:cx1="http://schemas.microsoft.com/office/drawing/2015/9/8/chartex" xmlns:cx2="http://schemas.microsoft.com/office/drawing/2015/10/21/chartex" xmlns:cx3="http://schemas.microsoft.com/office/drawing/2016/5/9/chartex" xmlns:cx4="http://schemas.microsoft.com/office/drawing/2016/5/10/chartex" xmlns:cx5="http://schemas.microsoft.com/office/drawing/2016/5/11/chartex" xmlns:cx6="http://schemas.microsoft.com/office/drawing/2016/5/12/chartex" xmlns:cx7="http://schemas.microsoft.com/office/drawing/2016/5/13/chartex" xmlns:cx8="http://schemas.microsoft.com/office/drawing/2016/5/14/chartex" xmlns:mc="http://schemas.openxmlformats.org/markup-compatibility/2006" xmlns:aink="http://schemas.microsoft.com/office/drawing/2016/ink" xmlns:am3d="http://schemas.microsoft.com/office/drawing/2017/model3d" xmlns:o="urn:schemas-microsoft-com:office:office" xmlns:r="http://schemas.openxmlformats.org/officeDocument/2006/relationships" xmlns:m="http://schemas.openxmlformats.org/officeDocument/2006/math" xmlns:v="urn:schemas-microsoft-com:vml" xmlns:wp14="http://schemas.microsoft.com/office/word/2010/wordprocessingDrawing" xmlns:wp="http://schemas.openxmlformats.org/drawingml/2006/wordprocessingDrawing" xmlns:w10="urn:schemas-microsoft-com:office:word" xmlns:w="http://schemas.openxmlformats.org/wordprocessingml/2006/main" xmlns:w14="http://schemas.microsoft.com/office/word/2010/wordml" xmlns:w15="http://schemas.microsoft.com/office/word/2012/wordml" xmlns:w16cex="http://schemas.microsoft.com/office/word/2018/wordml/cex" xmlns:w16cid="http://schemas.microsoft.com/office/word/2016/wordml/cid" xmlns:w16="http://schemas.microsoft.com/office/word/2018/wordml" xmlns:w16se="http://schemas.microsoft.com/office/word/2015/wordml/symex" xmlns:wpg="http://schemas.microsoft.com/office/word/2010/wordprocessingGroup" xmlns:wpi="http://schemas.microsoft.com/office/word/2010/wordprocessingInk" xmlns:wne="http://schemas.microsoft.com/office/word/2006/wordml" xmlns:wps="http://schemas.microsoft.com/office/word/2010/wordprocessingShape" mc:Ignorable="w14 w15 w16se w16cid w16 w16cex wp14">
+<w:footnotes xmlns:wpc="http://schemas.microsoft.com/office/word/2010/wordprocessingCanvas" xmlns:cx="http://schemas.microsoft.com/office/drawing/2014/chartex" xmlns:cx1="http://schemas.microsoft.com/office/drawing/2015/9/8/chartex" xmlns:cx2="http://schemas.microsoft.com/office/drawing/2015/10/21/chartex" xmlns:cx3="http://schemas.microsoft.com/office/drawing/2016/5/9/chartex" xmlns:cx4="http://schemas.microsoft.com/office/drawing/2016/5/10/chartex" xmlns:cx5="http://schemas.microsoft.com/office/drawing/2016/5/11/chartex" xmlns:cx6="http://schemas.microsoft.com/office/drawing/2016/5/12/chartex" xmlns:cx7="http://schemas.microsoft.com/office/drawing/2016/5/13/chartex" xmlns:cx8="http://schemas.microsoft.com/office/drawing/2016/5/14/chartex" xmlns:mc="http://schemas.openxmlformats.org/markup-compatibility/2006" xmlns:aink="http://schemas.microsoft.com/office/drawing/2016/ink" xmlns:am3d="http://schemas.microsoft.com/office/drawing/2017/model3d" xmlns:o="urn:schemas-microsoft-com:office:office" xmlns:r="http://schemas.openxmlformats.org/officeDocument/2006/relationships" xmlns:m="http://schemas.openxmlformats.org/officeDocument/2006/math" xmlns:v="urn:schemas-microsoft-com:vml" xmlns:wp14="http://schemas.microsoft.com/office/word/2010/wordprocessingDrawing" xmlns:wp="http://schemas.openxmlformats.org/drawingml/2006/wordprocessingDrawing" xmlns:w10="urn:schemas-microsoft-com:office:word" xmlns:w="http://schemas.openxmlformats.org/wordprocessingml/2006/main" xmlns:w14="http://schemas.microsoft.com/office/word/2010/wordml" xmlns:w15="http://schemas.microsoft.com/office/word/2012/wordml" xmlns:w16cex="http://schemas.microsoft.com/office/word/2018/wordml/cex" xmlns:w16cid="http://schemas.microsoft.com/office/word/2016/wordml/cid" xmlns:w16="http://schemas.microsoft.com/office/word/2018/wordml" xmlns:w16sdtdh="http://schemas.microsoft.com/office/word/2020/wordml/sdtdatahash" xmlns:w16se="http://schemas.microsoft.com/office/word/2015/wordml/symex" xmlns:wpg="http://schemas.microsoft.com/office/word/2010/wordprocessingGroup" xmlns:wpi="http://schemas.microsoft.com/office/word/2010/wordprocessingInk" xmlns:wne="http://schemas.microsoft.com/office/word/2006/wordml" xmlns:wps="http://schemas.microsoft.com/office/word/2010/wordprocessingShape" mc:Ignorable="w14 w15 w16se w16cid w16 w16cex w16sdtdh wp14">
   <w:footnote w:type="separator" w:id="-1">
     <w:p>
       <w:pPr>
@@ -10311,7 +10300,7 @@
 </file>
 
 <file path=word/styles.xml><?xml version="1.0" encoding="utf-8"?>
-<w:styles xmlns:mc="http://schemas.openxmlformats.org/markup-compatibility/2006" xmlns:r="http://schemas.openxmlformats.org/officeDocument/2006/relationships" xmlns:w="http://schemas.openxmlformats.org/wordprocessingml/2006/main" xmlns:w14="http://schemas.microsoft.com/office/word/2010/wordml" xmlns:w15="http://schemas.microsoft.com/office/word/2012/wordml" xmlns:w16cex="http://schemas.microsoft.com/office/word/2018/wordml/cex" xmlns:w16cid="http://schemas.microsoft.com/office/word/2016/wordml/cid" xmlns:w16="http://schemas.microsoft.com/office/word/2018/wordml" xmlns:w16se="http://schemas.microsoft.com/office/word/2015/wordml/symex" mc:Ignorable="w14 w15 w16se w16cid w16 w16cex">
+<w:styles xmlns:mc="http://schemas.openxmlformats.org/markup-compatibility/2006" xmlns:r="http://schemas.openxmlformats.org/officeDocument/2006/relationships" xmlns:w="http://schemas.openxmlformats.org/wordprocessingml/2006/main" xmlns:w14="http://schemas.microsoft.com/office/word/2010/wordml" xmlns:w15="http://schemas.microsoft.com/office/word/2012/wordml" xmlns:w16cex="http://schemas.microsoft.com/office/word/2018/wordml/cex" xmlns:w16cid="http://schemas.microsoft.com/office/word/2016/wordml/cid" xmlns:w16="http://schemas.microsoft.com/office/word/2018/wordml" xmlns:w16sdtdh="http://schemas.microsoft.com/office/word/2020/wordml/sdtdatahash" xmlns:w16se="http://schemas.microsoft.com/office/word/2015/wordml/symex" mc:Ignorable="w14 w15 w16se w16cid w16 w16cex w16sdtdh">
   <w:docDefaults>
     <w:rPrDefault>
       <w:rPr>
@@ -10931,6 +10920,25 @@
       <w:u w:val="single"/>
     </w:rPr>
   </w:style>
+  <w:style w:type="table" w:styleId="TableGridLight">
+    <w:name w:val="Grid Table Light"/>
+    <w:basedOn w:val="TableNormal"/>
+    <w:uiPriority w:val="40"/>
+    <w:rsid w:val="00001E17"/>
+    <w:pPr>
+      <w:spacing w:after="0" w:line="240" w:lineRule="auto"/>
+    </w:pPr>
+    <w:tblPr>
+      <w:tblBorders>
+        <w:top w:val="single" w:sz="4" w:space="0" w:color="BFBFBF" w:themeColor="background1" w:themeShade="BF"/>
+        <w:left w:val="single" w:sz="4" w:space="0" w:color="BFBFBF" w:themeColor="background1" w:themeShade="BF"/>
+        <w:bottom w:val="single" w:sz="4" w:space="0" w:color="BFBFBF" w:themeColor="background1" w:themeShade="BF"/>
+        <w:right w:val="single" w:sz="4" w:space="0" w:color="BFBFBF" w:themeColor="background1" w:themeShade="BF"/>
+        <w:insideH w:val="single" w:sz="4" w:space="0" w:color="BFBFBF" w:themeColor="background1" w:themeShade="BF"/>
+        <w:insideV w:val="single" w:sz="4" w:space="0" w:color="BFBFBF" w:themeColor="background1" w:themeShade="BF"/>
+      </w:tblBorders>
+    </w:tblPr>
+  </w:style>
 </w:styles>
 </file>
 

</xml_diff>